<commit_message>
version sent to Jane March 1
</commit_message>
<xml_diff>
--- a/manuscript_working/ms_owls_ElSalvador.docx
+++ b/manuscript_working/ms_owls_ElSalvador.docx
@@ -226,40 +226,136 @@
         <w:ind w:firstLine="720"/>
       </w:pPr>
       <w:r>
-        <w:t xml:space="preserve">Neotropical owls are a priority for </w:t>
-      </w:r>
-      <w:proofErr w:type="gramStart"/>
-      <w:r>
-        <w:t>conservation, but</w:t>
-      </w:r>
-      <w:proofErr w:type="gramEnd"/>
-      <w:r>
-        <w:t xml:space="preserve"> are relatively understudied compared to their temperate kin. We conducted 10 years of owl surveys in two areas each of three protected areas of El Salvador that were chosen as a representation of the landscape diversity of the country. We used passive listening and broadcast calls of varying species during our acoustic surveys, and we repeated surveys up to three times a year, when possible. We analyzed occupancy data with hierarchical Bayesian models, including three single-species models for Mottled Owls, Ferruginous Pygmy-Owls, and Spectacled owls, and a multispecies richness model for all El Salvador owls. </w:t>
+        <w:t>Neotropical owls are a priority for conservation but are relatively understudied compared to their temperate kin. We conducted 10 years of owl surveys in two areas each of three protected areas of El Salvador that were chosen as a representation of the landscape diversity of the country. We used passive listening and broadcast calls of varying species during our acoustic surveys, and we repeated surveys up to three times a year, when possible. We analyzed occupancy data with hierarchical Bayesian models, including three single-species models for Mottled Owls</w:t>
+      </w:r>
+      <w:r>
+        <w:t xml:space="preserve"> </w:t>
+      </w:r>
+      <w:r>
+        <w:t>(</w:t>
+      </w:r>
+      <w:proofErr w:type="spellStart"/>
+      <w:r>
+        <w:rPr>
+          <w:i/>
+        </w:rPr>
+        <w:t>Ciccaba</w:t>
+      </w:r>
+      <w:proofErr w:type="spellEnd"/>
+      <w:r>
+        <w:rPr>
+          <w:i/>
+        </w:rPr>
+        <w:t xml:space="preserve"> virgata</w:t>
+      </w:r>
+      <w:r>
+        <w:t>)</w:t>
+      </w:r>
+      <w:r>
+        <w:t>, Ferruginous Pygmy-Owls</w:t>
+      </w:r>
+      <w:r>
+        <w:t xml:space="preserve"> </w:t>
+      </w:r>
+      <w:r>
+        <w:t>(</w:t>
+      </w:r>
+      <w:r>
+        <w:rPr>
+          <w:i/>
+          <w:iCs/>
+        </w:rPr>
+        <w:t xml:space="preserve">Glaucidium </w:t>
+      </w:r>
+      <w:proofErr w:type="spellStart"/>
+      <w:r>
+        <w:rPr>
+          <w:i/>
+          <w:iCs/>
+        </w:rPr>
+        <w:t>brasilianum</w:t>
+      </w:r>
+      <w:proofErr w:type="spellEnd"/>
+      <w:r>
+        <w:t>)</w:t>
+      </w:r>
+      <w:r>
+        <w:t xml:space="preserve">, and Spectacled </w:t>
+      </w:r>
+      <w:r>
+        <w:t>O</w:t>
+      </w:r>
+      <w:r>
+        <w:t>wls</w:t>
+      </w:r>
+      <w:r>
+        <w:t xml:space="preserve"> </w:t>
+      </w:r>
+      <w:r>
+        <w:t>(</w:t>
+      </w:r>
+      <w:proofErr w:type="spellStart"/>
+      <w:r>
+        <w:rPr>
+          <w:i/>
+        </w:rPr>
+        <w:t>Pulsatrix</w:t>
+      </w:r>
+      <w:proofErr w:type="spellEnd"/>
+      <w:r>
+        <w:rPr>
+          <w:i/>
+        </w:rPr>
+        <w:t xml:space="preserve"> </w:t>
+      </w:r>
+      <w:proofErr w:type="spellStart"/>
+      <w:r>
+        <w:rPr>
+          <w:i/>
+        </w:rPr>
+        <w:t>perspicillata</w:t>
+      </w:r>
+      <w:proofErr w:type="spellEnd"/>
+      <w:r>
+        <w:t>)</w:t>
+      </w:r>
+      <w:r>
+        <w:t xml:space="preserve">, and a multispecies richness model for all El Salvador owls. </w:t>
       </w:r>
       <w:bookmarkStart w:id="1" w:name="introduction"/>
       <w:r>
-        <w:t>We completed a</w:t>
-      </w:r>
-      <w:r>
-        <w:t xml:space="preserve"> total of 86 surveys between March and May from 2003 through 2013</w:t>
-      </w:r>
-      <w:r>
-        <w:t>, although no</w:t>
-      </w:r>
-      <w:r>
-        <w:t xml:space="preserve"> surveys were conducted in 2006.</w:t>
+        <w:t>We completed a total of 86 surveys between March and May from 2003 through 2013, although no surveys were conducted in 2006. We detected nine species of owls during our surveys, including c.f. Stygian Owl</w:t>
       </w:r>
       <w:r>
         <w:t xml:space="preserve"> </w:t>
       </w:r>
       <w:r>
-        <w:t>We detected nine species of owls during our surveys</w:t>
-      </w:r>
-      <w:r>
-        <w:t>, including</w:t>
-      </w:r>
-      <w:r>
-        <w:t xml:space="preserve"> c.f. Stygian Owl</w:t>
+        <w:t>(</w:t>
+      </w:r>
+      <w:proofErr w:type="spellStart"/>
+      <w:r>
+        <w:rPr>
+          <w:i/>
+        </w:rPr>
+        <w:t>Asio</w:t>
+      </w:r>
+      <w:proofErr w:type="spellEnd"/>
+      <w:r>
+        <w:rPr>
+          <w:i/>
+        </w:rPr>
+        <w:t xml:space="preserve"> </w:t>
+      </w:r>
+      <w:proofErr w:type="spellStart"/>
+      <w:r>
+        <w:rPr>
+          <w:i/>
+        </w:rPr>
+        <w:t>stygius</w:t>
+      </w:r>
+      <w:proofErr w:type="spellEnd"/>
+      <w:r>
+        <w:t>)</w:t>
       </w:r>
       <w:r>
         <w:t>, which was previously undocumented in El Salvador. We found that occupancy and richness patterns were relatively stable across time and that species used in broadcast calls significantly affected the probability of detecting owls. Our study supports the importance of protected areas in conserving neotropical owls in a heterogenous landscape.</w:t>
@@ -279,11 +375,11 @@
         <w:ind w:firstLine="720"/>
       </w:pPr>
       <w:r>
-        <w:t xml:space="preserve">As apex predators, owls are an important bioindicator of ecosystem health, though much of our understanding comes from temperate systems (White et al. 2013, Wan et al. 2018, Buechley et al. 2019). The Neotropics were recently identified as a priority area for owl research because the high conservation risk for neotropical owls has not been supported by enough research attention (Buechley et al. 2019), but in tropical rain and cloud forests, owl studies are much more difficult than in temperate regions, regardless of potentially denser populations </w:t>
+        <w:t xml:space="preserve">As apex predators, owls are an important bioindicator of ecosystem health, though much of our understanding comes from temperate systems (White et al. 2013, Wan et al. 2018, Buechley et al. 2019). The Neotropics were recently identified as a priority area for owl research because the high conservation risk for neotropical owls has not been supported by enough research attention (Buechley et al. 2019), but in tropical rain and cloud forests, owl studies are </w:t>
       </w:r>
       <w:r>
         <w:lastRenderedPageBreak/>
-        <w:t>(König and Weick 1999). As a result, we have limited understanding of neotropical owls’ distribution, ecological requirements, population dynamics, and reproductive behavior (Clark et al. 1978, Enríquez et al. 2006, Pérez-Léon et al. 2017, Rangel-Salazar and Enríquez 2017). This lack of information poses a challenge for proactive conservation, even as neotropical habitat experiences tremendous anthropogenic pressure and rapid, unpredictable responses to climate change (Corlett 2012). In general, while our knowledge about the status and trends of neotropical owl populations is limited, we do know that owl abundance and distribution is decreasing in several regions where species have been added to endangered species lists or have become locally extirpated (Enríquez et al. 2006).</w:t>
+        <w:t>much more difficult than in temperate regions, regardless of potentially denser populations (König and Weick 1999). As a result, we have limited understanding of neotropical owls’ distribution, ecological requirements, population dynamics, and reproductive behavior (Clark et al. 1978, Enríquez et al. 2006, Pérez-Léon et al. 2017, Rangel-Salazar and Enríquez 2017). This lack of information poses a challenge for proactive conservation, even as neotropical habitat experiences tremendous anthropogenic pressure and rapid, unpredictable responses to climate change (Corlett 2012). In general, while our knowledge about the status and trends of neotropical owl populations is limited, we do know that owl abundance and distribution is decreasing in several regions where species have been added to endangered species lists or have become locally extirpated (Enríquez et al. 2006).</w:t>
       </w:r>
     </w:p>
     <w:p>
@@ -321,7 +417,11 @@
         </m:sSup>
       </m:oMath>
       <w:r>
-        <w:t xml:space="preserve"> of land is forested, and 82% is used for agricultural purposes (Central Intelligence Agency 2020). A common agroecosystem in El Salvador is shade-grown coffee, which supports forested cover on otherwise agricultural land. Approximately 7% of El Salvador’s forested land is comprised of shade-grown coffee, which may be providing an important land-use buffer around El Salvador’s protected natural areas (Silva 2016, Pérez-Léon et al. 2017). Although shade-grown coffee systems are potentially reducing the impacts of land-use and climate change on the forest-dependent owls of El Salvador (e.g., Pérez-Léon et al. 2017), there is a lack of information about the long-term dynamics of these populations. Concerns about habitat availability are not the only challenge facing El Salvador’s owls. Pérez-Léon et al. (2017) stated that there are human activities affecting owl populations in El Salvador, including illegal hunting, trapping, persecution, killing, and wildlife trade.</w:t>
+        <w:t xml:space="preserve"> of land is forested, and 82% is used for agricultural purposes (Central Intelligence Agency 2020). A common agroecosystem in El Salvador is shade-grown coffee, which supports forested cover on otherwise agricultural land. Approximately 7% of El Salvador’s forested land is comprised of shade-grown coffee, which may be providing an important land-use buffer around El Salvador’s protected natural areas (Silva 2016, Pérez-Léon et al. 2017). Although shade-grown coffee systems are potentially reducing the impacts of land-use and climate change on the forest-dependent owls of El Salvador (e.g., Pérez-Léon et al. 2017), there is a lack of information about the long-term dynamics of these populations. Concerns about habitat availability are not the only challenge facing El Salvador’s owls. Pérez-Léon et al. (2017) stated that there are human activities affecting owl </w:t>
+      </w:r>
+      <w:r>
+        <w:lastRenderedPageBreak/>
+        <w:t>populations in El Salvador, including illegal hunting, trapping, persecution, killing, and wildlife trade.</w:t>
       </w:r>
     </w:p>
     <w:p>
@@ -329,40 +429,39 @@
         <w:ind w:firstLine="720"/>
       </w:pPr>
       <w:r>
+        <w:t>The objective of our study was to collect occupancy data on El Salvador owls through time to determine both the population dynamics of individual owl species and the overall community composition of owls in three targeted protected areas, El Imposible National Park, Montecristo National Park, and Nancuchiname Forest. El Salvador is located in the heart of the Mesoamerican Biodiversity Hotspot (Myers and Mittermeier 2000), and we selected three survey areas in protected landscapes to represent the breadth of ecosystem diversity across the country. We set up two routes in each protected area and conducted nighttime foot surveys using passive listening and broadcast calls during the breeding season for three weeks during each year from 2003 through 2013.</w:t>
+      </w:r>
+    </w:p>
+    <w:p>
+      <w:pPr>
+        <w:pStyle w:val="Heading1"/>
+      </w:pPr>
+      <w:bookmarkStart w:id="2" w:name="methods"/>
+      <w:r>
+        <w:t>Methods</w:t>
+      </w:r>
+      <w:bookmarkEnd w:id="2"/>
+    </w:p>
+    <w:p>
+      <w:pPr>
+        <w:pStyle w:val="Heading2"/>
+      </w:pPr>
+      <w:bookmarkStart w:id="3" w:name="study-area"/>
+      <w:r>
+        <w:t>Study area</w:t>
+      </w:r>
+      <w:bookmarkEnd w:id="3"/>
+    </w:p>
+    <w:p>
+      <w:pPr>
+        <w:ind w:firstLine="720"/>
+      </w:pPr>
+      <w:r>
+        <w:t xml:space="preserve">We conducted surveys in three protected natural areas in El Salvador (El Imposible National Park, Montecristo National Park, and Nancuchiname Forest) located at different elevations (high, mid and low elevations) and in different types of forest vegetation (alluvial, deciduous, semi-deciduous, pine-oak and cloud forest) that represent a portion of the country’s diverse ecosystems (Fig. 1, Table 1). El Imposible National Park (NP) was located 119 km southwest of San Salvador (Fig. 1; Table 1). Its elevation ranged from 250 to 1425 m above sea level (a.s.l.). It was the largest NP in the country, covering 3792 ha, and its elevation ranged from 250 to 1425 m a.s.l.. The topography of El Imposible was extremely steep and broken, with many cliffs (Álvarez and Komar 2003). The area contained deciduous and semi-deciduous forest, secondary growth vegetation on the edges, and former pasture areas that were reforested with </w:t>
+      </w:r>
+      <w:r>
         <w:lastRenderedPageBreak/>
-        <w:t>The objective of our study was to collect occupancy data on El Salvador owls through time to determine both the population dynamics of individual owl species and the overall community composition of owls in three targeted protected areas, El Imposible National Park, Montecristo National Park, and Nancuchiname Forest. El Salvador is located in the heart of the Mesoamerican Biodiversity Hotspot (Myers and Mittermeier 2000), and we selected three survey areas in protected landscapes to represent the breadth of ecosystem diversity across the country. We set up two routes in each protected area and conducted nighttime foot surveys using passive listening and broadcast calls during the breeding season for three weeks during each year from 2003 through 2013.</w:t>
-      </w:r>
-    </w:p>
-    <w:p>
-      <w:pPr>
-        <w:pStyle w:val="Heading1"/>
-      </w:pPr>
-      <w:bookmarkStart w:id="2" w:name="methods"/>
-      <w:r>
-        <w:t>Methods</w:t>
-      </w:r>
-      <w:bookmarkEnd w:id="2"/>
-    </w:p>
-    <w:p>
-      <w:pPr>
-        <w:pStyle w:val="Heading2"/>
-      </w:pPr>
-      <w:bookmarkStart w:id="3" w:name="study-area"/>
-      <w:r>
-        <w:t>Study area</w:t>
-      </w:r>
-      <w:bookmarkEnd w:id="3"/>
-    </w:p>
-    <w:p>
-      <w:pPr>
-        <w:ind w:firstLine="720"/>
-      </w:pPr>
-      <w:r>
-        <w:t xml:space="preserve">We conducted surveys in three protected natural areas in El Salvador (El Imposible National Park, Montecristo National Park, and Nancuchiname Forest) located at different elevations (high, mid and low elevations) and in different types of forest vegetation (alluvial, deciduous, semi-deciduous, pine-oak and cloud forest) that represent a portion of the country’s diverse ecosystems (Fig. 1, Table 1). El Imposible National Park (NP) was located 119 km southwest of San Salvador (Fig. 1; Table 1). Its elevation ranged from 250 to 1425 m above sea level (a.s.l.). It was the largest NP in the country, covering 3792 ha, and its elevation ranged from 250 to 1425 m a.s.l.. The topography of El Imposible was extremely steep and broken, with many cliffs (Álvarez and Komar 2003). The area contained deciduous and semi-deciduous forest, secondary growth vegetation on the edges, and former pasture areas that were reforested with native species in 1997. We established one survey route (EI-1) in the western portion of El </w:t>
-      </w:r>
-      <w:r>
-        <w:lastRenderedPageBreak/>
-        <w:t>Imposible in an area of reforestation and at a low elevation and a second survey route (EI-2) in an area of semi-deciduous forest.</w:t>
+        <w:t>native species in 1997. We established one survey route (EI-1) in the western portion of El Imposible in an area of reforestation and at a low elevation and a second survey route (EI-2) in an area of semi-deciduous forest.</w:t>
       </w:r>
     </w:p>
     <w:p>
@@ -501,6 +600,7 @@
               <w:jc w:val="center"/>
             </w:pPr>
             <w:r>
+              <w:lastRenderedPageBreak/>
               <w:t>EI-1</w:t>
             </w:r>
           </w:p>
@@ -580,7 +680,6 @@
               <w:jc w:val="center"/>
             </w:pPr>
             <w:r>
-              <w:lastRenderedPageBreak/>
               <w:t>EI-2</w:t>
             </w:r>
           </w:p>
@@ -990,7 +1089,11 @@
         <w:ind w:firstLine="720"/>
       </w:pPr>
       <w:r>
-        <w:t>Surveys began at local twilight and took approximately five hours to complete. At each station, we measured and recorded environmental conditions (Brunton Sherpa, Brunton Incorporated) including temperature, precipitation, cloud cover, fog cover, wind speed, barometric pressure, moon phase, and noise level. The acoustic survey then began with passive listening for two minutes, followed by a three-minute broadcast call, and ending with seven minutes of silent listening. We recorded local owl vocalizations and used them for broadcast calls whenever possible. If an owl vocalized during broadcast playback, we stopped the broadcast and recorded the owl’s vocalization. When we detected an owl, we noted its location and bearing relative to the station, and we tracked when the same owl was identified at consecutive stations.</w:t>
+        <w:t xml:space="preserve">Surveys began at local twilight and took approximately five hours to complete. At each station, we measured and recorded environmental conditions (Brunton Sherpa, Brunton Incorporated) including temperature, precipitation, cloud cover, fog cover, wind speed, barometric pressure, moon phase, and noise level. The acoustic survey then began with passive listening for two minutes, followed by a three-minute broadcast call, and ending with seven minutes of silent listening. We recorded local owl vocalizations and used them for broadcast calls whenever possible. If an owl vocalized during broadcast playback, we stopped the broadcast and recorded the owl’s vocalization. When we detected an owl, we noted its location </w:t>
+      </w:r>
+      <w:r>
+        <w:lastRenderedPageBreak/>
+        <w:t>and bearing relative to the station, and we tracked when the same owl was identified at consecutive stations.</w:t>
       </w:r>
     </w:p>
     <w:p>
@@ -998,7 +1101,6 @@
         <w:ind w:firstLine="720"/>
       </w:pPr>
       <w:r>
-        <w:lastRenderedPageBreak/>
         <w:t>The broadcast calls varied between routes, but were consistent at each route and station across years. Specifically, we broadcast the vocalizations of Pacific Screech-Owls (</w:t>
       </w:r>
       <w:r>
@@ -1255,6 +1357,7 @@
                 <w:b/>
                 <w:bCs/>
               </w:rPr>
+              <w:lastRenderedPageBreak/>
               <w:t>Barn Owl</w:t>
             </w:r>
           </w:p>
@@ -1417,7 +1520,6 @@
                 <w:b/>
                 <w:bCs/>
               </w:rPr>
-              <w:lastRenderedPageBreak/>
               <w:t>Whiskered Screech-Owl</w:t>
             </w:r>
           </w:p>
@@ -3127,6 +3229,7 @@
               <w:jc w:val="center"/>
             </w:pPr>
             <w:r>
+              <w:lastRenderedPageBreak/>
               <w:t>(</w:t>
             </w:r>
             <w:r>
@@ -3289,7 +3392,6 @@
               <w:jc w:val="center"/>
             </w:pPr>
             <w:r>
-              <w:lastRenderedPageBreak/>
               <w:t>(</w:t>
             </w:r>
             <w:r>

</xml_diff>